<commit_message>
phase 2 function specification
</commit_message>
<xml_diff>
--- a/程序员客栈项目/因卓科技教育平台/因卓教育阶段二/软件设计/因卓教育阶段二功能逻辑说明.docx
+++ b/程序员客栈项目/因卓科技教育平台/因卓教育阶段二/软件设计/因卓教育阶段二功能逻辑说明.docx
@@ -64,7 +64,7 @@
         <w:ind w:left="420" w:firstLine="0"/>
         <w:jc w:val="left"/>
         <w:rPr>
-          <w:rFonts w:eastAsiaTheme="minorEastAsia" w:hint="eastAsia"/>
+          <w:rFonts w:eastAsiaTheme="minorEastAsia"/>
           <w:lang w:val="zh-TW"/>
         </w:rPr>
       </w:pPr>
@@ -656,7 +656,7 @@
         <w:ind w:left="420" w:firstLine="0"/>
         <w:jc w:val="left"/>
         <w:rPr>
-          <w:rFonts w:ascii="微软雅黑" w:eastAsiaTheme="minorEastAsia" w:hAnsi="微软雅黑" w:cs="微软雅黑" w:hint="eastAsia"/>
+          <w:rFonts w:ascii="微软雅黑" w:eastAsiaTheme="minorEastAsia" w:hAnsi="微软雅黑" w:cs="微软雅黑"/>
           <w:b/>
           <w:bCs/>
           <w:color w:val="124191"/>
@@ -686,7 +686,7 @@
         <w:ind w:left="420" w:firstLine="0"/>
         <w:jc w:val="left"/>
         <w:rPr>
-          <w:rFonts w:asciiTheme="majorEastAsia" w:eastAsia="PMingLiU" w:hAnsiTheme="majorEastAsia" w:cs="微软雅黑" w:hint="eastAsia"/>
+          <w:rFonts w:asciiTheme="majorEastAsia" w:eastAsia="PMingLiU" w:hAnsiTheme="majorEastAsia" w:cs="微软雅黑"/>
           <w:color w:val="ED7D31" w:themeColor="accent2"/>
           <w:sz w:val="24"/>
           <w:szCs w:val="24"/>
@@ -884,13 +884,43 @@
         <w:ind w:left="420" w:firstLine="0"/>
         <w:jc w:val="left"/>
         <w:rPr>
+          <w:rFonts w:asciiTheme="majorEastAsia" w:eastAsiaTheme="minorEastAsia" w:hAnsiTheme="majorEastAsia" w:cs="微软雅黑" w:hint="eastAsia"/>
+          <w:color w:val="ED7D31" w:themeColor="accent2"/>
+          <w:sz w:val="24"/>
+          <w:szCs w:val="24"/>
+          <w:lang w:val="zh-TW"/>
+        </w:rPr>
+      </w:pPr>
+      <w:r>
+        <w:rPr>
+          <w:rFonts w:asciiTheme="majorEastAsia" w:eastAsiaTheme="minorEastAsia" w:hAnsiTheme="majorEastAsia" w:cs="微软雅黑" w:hint="eastAsia"/>
+          <w:color w:val="ED7D31" w:themeColor="accent2"/>
+          <w:sz w:val="24"/>
+          <w:szCs w:val="24"/>
+          <w:lang w:val="zh-TW"/>
+        </w:rPr>
+        <w:t>建议：</w:t>
+      </w:r>
+      <w:r>
+        <w:rPr>
+          <w:rFonts w:asciiTheme="majorEastAsia" w:eastAsiaTheme="minorEastAsia" w:hAnsiTheme="majorEastAsia" w:cs="微软雅黑" w:hint="eastAsia"/>
+          <w:color w:val="ED7D31" w:themeColor="accent2"/>
+          <w:sz w:val="24"/>
+          <w:szCs w:val="24"/>
+          <w:lang w:val="zh-TW"/>
+        </w:rPr>
+        <w:t>如果</w:t>
+      </w:r>
+      <w:r>
+        <w:rPr>
           <w:rFonts w:asciiTheme="majorEastAsia" w:eastAsiaTheme="minorEastAsia" w:hAnsiTheme="majorEastAsia" w:cs="微软雅黑"/>
           <w:color w:val="ED7D31" w:themeColor="accent2"/>
           <w:sz w:val="24"/>
           <w:szCs w:val="24"/>
           <w:lang w:val="zh-TW"/>
         </w:rPr>
-      </w:pPr>
+        <w:t>试题已经用于组卷，</w:t>
+      </w:r>
       <w:r>
         <w:rPr>
           <w:rFonts w:asciiTheme="majorEastAsia" w:eastAsiaTheme="minorEastAsia" w:hAnsiTheme="majorEastAsia" w:cs="微软雅黑" w:hint="eastAsia"/>
@@ -899,7 +929,17 @@
           <w:szCs w:val="24"/>
           <w:lang w:val="zh-TW"/>
         </w:rPr>
-        <w:t>建议：</w:t>
+        <w:t>编辑</w:t>
+      </w:r>
+      <w:r>
+        <w:rPr>
+          <w:rFonts w:asciiTheme="majorEastAsia" w:eastAsiaTheme="minorEastAsia" w:hAnsiTheme="majorEastAsia" w:cs="微软雅黑"/>
+          <w:color w:val="ED7D31" w:themeColor="accent2"/>
+          <w:sz w:val="24"/>
+          <w:szCs w:val="24"/>
+          <w:lang w:val="zh-TW"/>
+        </w:rPr>
+        <w:t>完成后</w:t>
       </w:r>
       <w:r>
         <w:rPr>
@@ -909,7 +949,7 @@
           <w:szCs w:val="24"/>
           <w:lang w:val="zh-TW"/>
         </w:rPr>
-        <w:t>如果</w:t>
+        <w:t>生成</w:t>
       </w:r>
       <w:r>
         <w:rPr>
@@ -919,7 +959,7 @@
           <w:szCs w:val="24"/>
           <w:lang w:val="zh-TW"/>
         </w:rPr>
-        <w:t>试题已经用于组卷，</w:t>
+        <w:t>新的试题版本</w:t>
       </w:r>
       <w:r>
         <w:rPr>
@@ -929,7 +969,7 @@
           <w:szCs w:val="24"/>
           <w:lang w:val="zh-TW"/>
         </w:rPr>
-        <w:t>生成</w:t>
+        <w:t>，否则直接</w:t>
       </w:r>
       <w:r>
         <w:rPr>
@@ -939,8 +979,10 @@
           <w:szCs w:val="24"/>
           <w:lang w:val="zh-TW"/>
         </w:rPr>
-        <w:t>新的试题版本</w:t>
-      </w:r>
+        <w:t>修改原来的试题数据。</w:t>
+      </w:r>
+      <w:bookmarkStart w:id="0" w:name="_GoBack"/>
+      <w:bookmarkEnd w:id="0"/>
     </w:p>
     <w:p>
       <w:pPr>
@@ -976,15 +1018,13 @@
         <w:ind w:left="420" w:firstLine="0"/>
         <w:jc w:val="left"/>
         <w:rPr>
-          <w:rFonts w:asciiTheme="majorEastAsia" w:eastAsiaTheme="minorEastAsia" w:hAnsiTheme="majorEastAsia" w:cs="微软雅黑" w:hint="eastAsia"/>
-          <w:color w:val="ED7D31" w:themeColor="accent2"/>
-          <w:sz w:val="24"/>
-          <w:szCs w:val="24"/>
-          <w:lang w:val="zh-TW"/>
-        </w:rPr>
-      </w:pPr>
-      <w:bookmarkStart w:id="0" w:name="_GoBack"/>
-      <w:bookmarkEnd w:id="0"/>
+          <w:rFonts w:asciiTheme="majorEastAsia" w:eastAsiaTheme="minorEastAsia" w:hAnsiTheme="majorEastAsia" w:cs="微软雅黑"/>
+          <w:color w:val="ED7D31" w:themeColor="accent2"/>
+          <w:sz w:val="24"/>
+          <w:szCs w:val="24"/>
+          <w:lang w:val="zh-TW"/>
+        </w:rPr>
+      </w:pPr>
     </w:p>
     <w:p>
       <w:pPr>
@@ -1454,97 +1494,6 @@
           <w:u w:color="124191"/>
           <w:lang w:eastAsia="zh-CN"/>
         </w:rPr>
-        <w:t>、</w:t>
-      </w:r>
-      <w:r>
-        <w:rPr>
-          <w:rFonts w:ascii="微软雅黑" w:eastAsiaTheme="minorEastAsia" w:hAnsi="微软雅黑" w:cs="微软雅黑"/>
-          <w:b/>
-          <w:bCs/>
-          <w:color w:val="124191"/>
-          <w:sz w:val="24"/>
-          <w:szCs w:val="24"/>
-          <w:u w:color="124191"/>
-          <w:lang w:eastAsia="zh-CN"/>
-        </w:rPr>
-        <w:t>学校内所有</w:t>
-      </w:r>
-      <w:r>
-        <w:rPr>
-          <w:rFonts w:ascii="微软雅黑" w:eastAsiaTheme="minorEastAsia" w:hAnsi="微软雅黑" w:cs="微软雅黑" w:hint="eastAsia"/>
-          <w:b/>
-          <w:bCs/>
-          <w:color w:val="124191"/>
-          <w:sz w:val="24"/>
-          <w:szCs w:val="24"/>
-          <w:u w:color="124191"/>
-          <w:lang w:eastAsia="zh-CN"/>
-        </w:rPr>
-        <w:t>教师</w:t>
-      </w:r>
-      <w:r>
-        <w:rPr>
-          <w:rFonts w:ascii="微软雅黑" w:eastAsiaTheme="minorEastAsia" w:hAnsi="微软雅黑" w:cs="微软雅黑"/>
-          <w:b/>
-          <w:bCs/>
-          <w:color w:val="124191"/>
-          <w:sz w:val="24"/>
-          <w:szCs w:val="24"/>
-          <w:u w:color="124191"/>
-          <w:lang w:eastAsia="zh-CN"/>
-        </w:rPr>
-        <w:t>创建的</w:t>
-      </w:r>
-      <w:r>
-        <w:rPr>
-          <w:rFonts w:ascii="微软雅黑" w:eastAsiaTheme="minorEastAsia" w:hAnsi="微软雅黑" w:cs="微软雅黑"/>
-          <w:b/>
-          <w:bCs/>
-          <w:color w:val="FF0000"/>
-          <w:sz w:val="24"/>
-          <w:szCs w:val="24"/>
-          <w:u w:color="124191"/>
-          <w:lang w:eastAsia="zh-CN"/>
-        </w:rPr>
-        <w:t>已经发布</w:t>
-      </w:r>
-      <w:r>
-        <w:rPr>
-          <w:rFonts w:ascii="微软雅黑" w:eastAsiaTheme="minorEastAsia" w:hAnsi="微软雅黑" w:cs="微软雅黑" w:hint="eastAsia"/>
-          <w:b/>
-          <w:bCs/>
-          <w:color w:val="FF0000"/>
-          <w:sz w:val="24"/>
-          <w:szCs w:val="24"/>
-          <w:u w:color="124191"/>
-          <w:lang w:eastAsia="zh-CN"/>
-        </w:rPr>
-        <w:t>考试</w:t>
-      </w:r>
-      <w:r>
-        <w:rPr>
-          <w:rFonts w:ascii="微软雅黑" w:eastAsiaTheme="minorEastAsia" w:hAnsi="微软雅黑" w:cs="微软雅黑"/>
-          <w:b/>
-          <w:bCs/>
-          <w:color w:val="124191"/>
-          <w:sz w:val="24"/>
-          <w:szCs w:val="24"/>
-          <w:u w:color="124191"/>
-          <w:lang w:eastAsia="zh-CN"/>
-        </w:rPr>
-        <w:t>的试卷</w:t>
-      </w:r>
-      <w:r>
-        <w:rPr>
-          <w:rFonts w:ascii="微软雅黑" w:eastAsiaTheme="minorEastAsia" w:hAnsi="微软雅黑" w:cs="微软雅黑" w:hint="eastAsia"/>
-          <w:b/>
-          <w:bCs/>
-          <w:color w:val="124191"/>
-          <w:sz w:val="24"/>
-          <w:szCs w:val="24"/>
-          <w:u w:color="124191"/>
-          <w:lang w:eastAsia="zh-CN"/>
-        </w:rPr>
         <w:t>。</w:t>
       </w:r>
     </w:p>
@@ -1839,97 +1788,6 @@
           <w:lang w:eastAsia="zh-CN"/>
         </w:rPr>
         <w:t>用户创建的试卷</w:t>
-      </w:r>
-      <w:r>
-        <w:rPr>
-          <w:rFonts w:ascii="微软雅黑" w:eastAsiaTheme="minorEastAsia" w:hAnsi="微软雅黑" w:cs="微软雅黑" w:hint="eastAsia"/>
-          <w:b/>
-          <w:bCs/>
-          <w:color w:val="124191"/>
-          <w:sz w:val="24"/>
-          <w:szCs w:val="24"/>
-          <w:u w:color="124191"/>
-          <w:lang w:eastAsia="zh-CN"/>
-        </w:rPr>
-        <w:t>、</w:t>
-      </w:r>
-      <w:r>
-        <w:rPr>
-          <w:rFonts w:ascii="微软雅黑" w:eastAsiaTheme="minorEastAsia" w:hAnsi="微软雅黑" w:cs="微软雅黑"/>
-          <w:b/>
-          <w:bCs/>
-          <w:color w:val="124191"/>
-          <w:sz w:val="24"/>
-          <w:szCs w:val="24"/>
-          <w:u w:color="124191"/>
-          <w:lang w:eastAsia="zh-CN"/>
-        </w:rPr>
-        <w:t>学校内所有</w:t>
-      </w:r>
-      <w:r>
-        <w:rPr>
-          <w:rFonts w:ascii="微软雅黑" w:eastAsiaTheme="minorEastAsia" w:hAnsi="微软雅黑" w:cs="微软雅黑" w:hint="eastAsia"/>
-          <w:b/>
-          <w:bCs/>
-          <w:color w:val="124191"/>
-          <w:sz w:val="24"/>
-          <w:szCs w:val="24"/>
-          <w:u w:color="124191"/>
-          <w:lang w:eastAsia="zh-CN"/>
-        </w:rPr>
-        <w:t>教师</w:t>
-      </w:r>
-      <w:r>
-        <w:rPr>
-          <w:rFonts w:ascii="微软雅黑" w:eastAsiaTheme="minorEastAsia" w:hAnsi="微软雅黑" w:cs="微软雅黑"/>
-          <w:b/>
-          <w:bCs/>
-          <w:color w:val="124191"/>
-          <w:sz w:val="24"/>
-          <w:szCs w:val="24"/>
-          <w:u w:color="124191"/>
-          <w:lang w:eastAsia="zh-CN"/>
-        </w:rPr>
-        <w:t>创建的</w:t>
-      </w:r>
-      <w:r>
-        <w:rPr>
-          <w:rFonts w:ascii="微软雅黑" w:eastAsiaTheme="minorEastAsia" w:hAnsi="微软雅黑" w:cs="微软雅黑"/>
-          <w:b/>
-          <w:bCs/>
-          <w:color w:val="FF0000"/>
-          <w:sz w:val="24"/>
-          <w:szCs w:val="24"/>
-          <w:u w:color="124191"/>
-          <w:lang w:eastAsia="zh-CN"/>
-        </w:rPr>
-        <w:t>已经发布</w:t>
-      </w:r>
-      <w:r>
-        <w:rPr>
-          <w:rFonts w:ascii="微软雅黑" w:eastAsiaTheme="minorEastAsia" w:hAnsi="微软雅黑" w:cs="微软雅黑" w:hint="eastAsia"/>
-          <w:b/>
-          <w:bCs/>
-          <w:color w:val="FF0000"/>
-          <w:sz w:val="24"/>
-          <w:szCs w:val="24"/>
-          <w:u w:color="124191"/>
-          <w:lang w:eastAsia="zh-CN"/>
-        </w:rPr>
-        <w:t>考试</w:t>
-      </w:r>
-      <w:r>
-        <w:rPr>
-          <w:rFonts w:ascii="微软雅黑" w:eastAsiaTheme="minorEastAsia" w:hAnsi="微软雅黑" w:cs="微软雅黑"/>
-          <w:b/>
-          <w:bCs/>
-          <w:color w:val="124191"/>
-          <w:sz w:val="24"/>
-          <w:szCs w:val="24"/>
-          <w:u w:color="124191"/>
-          <w:lang w:eastAsia="zh-CN"/>
-        </w:rPr>
-        <w:t>的试卷</w:t>
       </w:r>
       <w:r>
         <w:rPr>
@@ -1967,7 +1825,7 @@
           <w:szCs w:val="24"/>
           <w:lang w:val="zh-TW"/>
         </w:rPr>
-        <w:t>设置试卷属性</w:t>
+        <w:t>试卷</w:t>
       </w:r>
       <w:r>
         <w:rPr>
@@ -1976,7 +1834,7 @@
           <w:szCs w:val="24"/>
           <w:lang w:val="zh-TW"/>
         </w:rPr>
-        <w:t>的时候，学生套题</w:t>
+        <w:t>类型</w:t>
       </w:r>
       <w:r>
         <w:rPr>
@@ -1985,7 +1843,7 @@
           <w:szCs w:val="24"/>
           <w:lang w:val="zh-TW"/>
         </w:rPr>
-        <w:t>、</w:t>
+        <w:t>和</w:t>
       </w:r>
       <w:r>
         <w:rPr>
@@ -1994,16 +1852,7 @@
           <w:szCs w:val="24"/>
           <w:lang w:val="zh-TW"/>
         </w:rPr>
-        <w:t>教师试卷、真题试卷的未发布和已发布状态</w:t>
-      </w:r>
-      <w:r>
-        <w:rPr>
-          <w:rFonts w:asciiTheme="majorEastAsia" w:eastAsiaTheme="minorEastAsia" w:hAnsiTheme="majorEastAsia" w:cs="微软雅黑" w:hint="eastAsia"/>
-          <w:sz w:val="24"/>
-          <w:szCs w:val="24"/>
-          <w:lang w:val="zh-TW"/>
-        </w:rPr>
-        <w:t>根据</w:t>
+        <w:t>发布功能</w:t>
       </w:r>
       <w:r>
         <w:rPr>
@@ -2012,7 +1861,7 @@
           <w:szCs w:val="24"/>
           <w:lang w:val="zh-TW"/>
         </w:rPr>
-        <w:t>什么区分？</w:t>
+        <w:t>说明</w:t>
       </w:r>
     </w:p>
     <w:p>
@@ -2029,163 +1878,463 @@
       </w:pPr>
       <w:r>
         <w:rPr>
-          <w:rFonts w:asciiTheme="majorEastAsia" w:eastAsiaTheme="minorEastAsia" w:hAnsiTheme="majorEastAsia" w:cs="微软雅黑" w:hint="eastAsia"/>
-          <w:color w:val="ED7D31" w:themeColor="accent2"/>
-          <w:sz w:val="24"/>
-          <w:szCs w:val="24"/>
-          <w:lang w:val="zh-TW"/>
-        </w:rPr>
-        <w:t>建议：</w:t>
-      </w:r>
-      <w:r>
-        <w:rPr>
-          <w:rFonts w:asciiTheme="majorEastAsia" w:eastAsiaTheme="minorEastAsia" w:hAnsiTheme="majorEastAsia" w:cs="微软雅黑"/>
-          <w:color w:val="ED7D31" w:themeColor="accent2"/>
-          <w:sz w:val="24"/>
-          <w:szCs w:val="24"/>
-          <w:lang w:val="zh-TW"/>
-        </w:rPr>
-        <w:t>类型分为作业</w:t>
-      </w:r>
-      <w:r>
-        <w:rPr>
-          <w:rFonts w:asciiTheme="majorEastAsia" w:eastAsiaTheme="minorEastAsia" w:hAnsiTheme="majorEastAsia" w:cs="微软雅黑" w:hint="eastAsia"/>
-          <w:color w:val="ED7D31" w:themeColor="accent2"/>
-          <w:sz w:val="24"/>
-          <w:szCs w:val="24"/>
-          <w:lang w:val="zh-TW"/>
-        </w:rPr>
-        <w:t>、</w:t>
-      </w:r>
-      <w:r>
-        <w:rPr>
-          <w:rFonts w:asciiTheme="majorEastAsia" w:eastAsiaTheme="minorEastAsia" w:hAnsiTheme="majorEastAsia" w:cs="微软雅黑"/>
-          <w:color w:val="ED7D31" w:themeColor="accent2"/>
-          <w:sz w:val="24"/>
-          <w:szCs w:val="24"/>
-          <w:lang w:val="zh-TW"/>
-        </w:rPr>
-        <w:t>试卷、真题，其中普通教师只能</w:t>
-      </w:r>
-      <w:r>
-        <w:rPr>
-          <w:rFonts w:asciiTheme="majorEastAsia" w:eastAsiaTheme="minorEastAsia" w:hAnsiTheme="majorEastAsia" w:cs="微软雅黑" w:hint="eastAsia"/>
-          <w:color w:val="ED7D31" w:themeColor="accent2"/>
-          <w:sz w:val="24"/>
-          <w:szCs w:val="24"/>
-          <w:lang w:val="zh-TW"/>
-        </w:rPr>
-        <w:t>组</w:t>
-      </w:r>
-      <w:r>
-        <w:rPr>
-          <w:rFonts w:asciiTheme="majorEastAsia" w:eastAsiaTheme="minorEastAsia" w:hAnsiTheme="majorEastAsia" w:cs="微软雅黑"/>
-          <w:color w:val="ED7D31" w:themeColor="accent2"/>
-          <w:sz w:val="24"/>
-          <w:szCs w:val="24"/>
-          <w:lang w:val="zh-TW"/>
-        </w:rPr>
-        <w:t>作业和试卷，只有学校管理员可以</w:t>
-      </w:r>
-      <w:r>
-        <w:rPr>
-          <w:rFonts w:asciiTheme="majorEastAsia" w:eastAsiaTheme="minorEastAsia" w:hAnsiTheme="majorEastAsia" w:cs="微软雅黑" w:hint="eastAsia"/>
-          <w:color w:val="ED7D31" w:themeColor="accent2"/>
-          <w:sz w:val="24"/>
-          <w:szCs w:val="24"/>
-          <w:lang w:val="zh-TW"/>
-        </w:rPr>
-        <w:t>组</w:t>
-      </w:r>
-      <w:r>
-        <w:rPr>
-          <w:rFonts w:asciiTheme="majorEastAsia" w:eastAsiaTheme="minorEastAsia" w:hAnsiTheme="majorEastAsia" w:cs="微软雅黑"/>
-          <w:color w:val="ED7D31" w:themeColor="accent2"/>
-          <w:sz w:val="24"/>
-          <w:szCs w:val="24"/>
-          <w:lang w:val="zh-TW"/>
-        </w:rPr>
-        <w:t>真题。</w:t>
-      </w:r>
-      <w:r>
-        <w:rPr>
-          <w:rFonts w:asciiTheme="majorEastAsia" w:eastAsiaTheme="minorEastAsia" w:hAnsiTheme="majorEastAsia" w:cs="微软雅黑" w:hint="eastAsia"/>
-          <w:color w:val="ED7D31" w:themeColor="accent2"/>
-          <w:sz w:val="24"/>
-          <w:szCs w:val="24"/>
-          <w:lang w:val="zh-TW"/>
-        </w:rPr>
-        <w:t>普通教师</w:t>
-      </w:r>
-      <w:r>
-        <w:rPr>
-          <w:rFonts w:asciiTheme="majorEastAsia" w:eastAsiaTheme="minorEastAsia" w:hAnsiTheme="majorEastAsia" w:cs="微软雅黑"/>
-          <w:color w:val="ED7D31" w:themeColor="accent2"/>
-          <w:sz w:val="24"/>
-          <w:szCs w:val="24"/>
-          <w:lang w:val="zh-TW"/>
-        </w:rPr>
-        <w:t>组的试卷</w:t>
-      </w:r>
-      <w:r>
-        <w:rPr>
-          <w:rFonts w:asciiTheme="majorEastAsia" w:eastAsiaTheme="minorEastAsia" w:hAnsiTheme="majorEastAsia" w:cs="微软雅黑" w:hint="eastAsia"/>
-          <w:color w:val="ED7D31" w:themeColor="accent2"/>
-          <w:sz w:val="24"/>
-          <w:szCs w:val="24"/>
-          <w:lang w:val="zh-TW"/>
-        </w:rPr>
-        <w:t>一旦</w:t>
-      </w:r>
-      <w:r>
-        <w:rPr>
-          <w:rFonts w:asciiTheme="majorEastAsia" w:eastAsiaTheme="minorEastAsia" w:hAnsiTheme="majorEastAsia" w:cs="微软雅黑"/>
-          <w:color w:val="ED7D31" w:themeColor="accent2"/>
-          <w:sz w:val="24"/>
-          <w:szCs w:val="24"/>
-          <w:lang w:val="zh-TW"/>
-        </w:rPr>
-        <w:t>用来发布了考试，试卷</w:t>
-      </w:r>
-      <w:r>
-        <w:rPr>
-          <w:rFonts w:asciiTheme="majorEastAsia" w:eastAsiaTheme="minorEastAsia" w:hAnsiTheme="majorEastAsia" w:cs="微软雅黑" w:hint="eastAsia"/>
-          <w:color w:val="ED7D31" w:themeColor="accent2"/>
-          <w:sz w:val="24"/>
-          <w:szCs w:val="24"/>
-          <w:lang w:val="zh-TW"/>
+          <w:rFonts w:ascii="微软雅黑" w:eastAsiaTheme="minorEastAsia" w:hAnsi="微软雅黑" w:cs="微软雅黑" w:hint="eastAsia"/>
+          <w:b/>
+          <w:bCs/>
+          <w:color w:val="124191"/>
+          <w:sz w:val="24"/>
+          <w:szCs w:val="24"/>
+          <w:u w:color="124191"/>
+        </w:rPr>
+        <w:t>试卷类型分为教师</w:t>
+      </w:r>
+      <w:r>
+        <w:rPr>
+          <w:rFonts w:ascii="微软雅黑" w:eastAsiaTheme="minorEastAsia" w:hAnsi="微软雅黑" w:cs="微软雅黑"/>
+          <w:b/>
+          <w:bCs/>
+          <w:color w:val="124191"/>
+          <w:sz w:val="24"/>
+          <w:szCs w:val="24"/>
+          <w:u w:color="124191"/>
         </w:rPr>
         <w:t>试卷</w:t>
       </w:r>
       <w:r>
         <w:rPr>
-          <w:rFonts w:asciiTheme="majorEastAsia" w:eastAsiaTheme="minorEastAsia" w:hAnsiTheme="majorEastAsia" w:cs="微软雅黑"/>
-          <w:color w:val="ED7D31" w:themeColor="accent2"/>
-          <w:sz w:val="24"/>
-          <w:szCs w:val="24"/>
-          <w:lang w:val="zh-TW"/>
-        </w:rPr>
-        <w:t>自动变成已发布，在学校试卷范围可见。</w:t>
-      </w:r>
-      <w:r>
-        <w:rPr>
-          <w:rFonts w:asciiTheme="majorEastAsia" w:eastAsiaTheme="minorEastAsia" w:hAnsiTheme="majorEastAsia" w:cs="微软雅黑" w:hint="eastAsia"/>
-          <w:color w:val="ED7D31" w:themeColor="accent2"/>
-          <w:sz w:val="24"/>
-          <w:szCs w:val="24"/>
-          <w:lang w:val="zh-TW"/>
-        </w:rPr>
-        <w:t>作业</w:t>
-      </w:r>
-      <w:r>
-        <w:rPr>
-          <w:rFonts w:asciiTheme="majorEastAsia" w:eastAsiaTheme="minorEastAsia" w:hAnsiTheme="majorEastAsia" w:cs="微软雅黑"/>
-          <w:color w:val="ED7D31" w:themeColor="accent2"/>
-          <w:sz w:val="24"/>
-          <w:szCs w:val="24"/>
-          <w:lang w:val="zh-TW"/>
-        </w:rPr>
-        <w:t>只能教师本人才能看到。</w:t>
+          <w:rFonts w:ascii="微软雅黑" w:eastAsiaTheme="minorEastAsia" w:hAnsi="微软雅黑" w:cs="微软雅黑" w:hint="eastAsia"/>
+          <w:b/>
+          <w:bCs/>
+          <w:color w:val="124191"/>
+          <w:sz w:val="24"/>
+          <w:szCs w:val="24"/>
+          <w:u w:color="124191"/>
+        </w:rPr>
+        <w:t>和</w:t>
+      </w:r>
+      <w:r>
+        <w:rPr>
+          <w:rFonts w:ascii="微软雅黑" w:eastAsiaTheme="minorEastAsia" w:hAnsi="微软雅黑" w:cs="微软雅黑"/>
+          <w:b/>
+          <w:bCs/>
+          <w:color w:val="124191"/>
+          <w:sz w:val="24"/>
+          <w:szCs w:val="24"/>
+          <w:u w:color="124191"/>
+        </w:rPr>
+        <w:t>真题试卷</w:t>
+      </w:r>
+      <w:r>
+        <w:rPr>
+          <w:rFonts w:ascii="微软雅黑" w:eastAsiaTheme="minorEastAsia" w:hAnsi="微软雅黑" w:cs="微软雅黑" w:hint="eastAsia"/>
+          <w:b/>
+          <w:bCs/>
+          <w:color w:val="124191"/>
+          <w:sz w:val="24"/>
+          <w:szCs w:val="24"/>
+          <w:u w:color="124191"/>
+        </w:rPr>
+        <w:t>，</w:t>
+      </w:r>
+      <w:r>
+        <w:rPr>
+          <w:rFonts w:ascii="微软雅黑" w:eastAsiaTheme="minorEastAsia" w:hAnsi="微软雅黑" w:cs="微软雅黑"/>
+          <w:b/>
+          <w:bCs/>
+          <w:color w:val="124191"/>
+          <w:sz w:val="24"/>
+          <w:szCs w:val="24"/>
+          <w:u w:color="124191"/>
+        </w:rPr>
+        <w:t>前端在校教师</w:t>
+      </w:r>
+      <w:r>
+        <w:rPr>
+          <w:rFonts w:ascii="微软雅黑" w:eastAsiaTheme="minorEastAsia" w:hAnsi="微软雅黑" w:cs="微软雅黑" w:hint="eastAsia"/>
+          <w:b/>
+          <w:bCs/>
+          <w:color w:val="124191"/>
+          <w:sz w:val="24"/>
+          <w:szCs w:val="24"/>
+          <w:u w:color="124191"/>
+        </w:rPr>
+        <w:t>组的试卷默认</w:t>
+      </w:r>
+      <w:r>
+        <w:rPr>
+          <w:rFonts w:ascii="微软雅黑" w:eastAsiaTheme="minorEastAsia" w:hAnsi="微软雅黑" w:cs="微软雅黑"/>
+          <w:b/>
+          <w:bCs/>
+          <w:color w:val="124191"/>
+          <w:sz w:val="24"/>
+          <w:szCs w:val="24"/>
+          <w:u w:color="124191"/>
+        </w:rPr>
+        <w:t>是教师试卷</w:t>
+      </w:r>
+      <w:r>
+        <w:rPr>
+          <w:rFonts w:ascii="微软雅黑" w:eastAsiaTheme="minorEastAsia" w:hAnsi="微软雅黑" w:cs="微软雅黑" w:hint="eastAsia"/>
+          <w:b/>
+          <w:bCs/>
+          <w:color w:val="124191"/>
+          <w:sz w:val="24"/>
+          <w:szCs w:val="24"/>
+          <w:u w:color="124191"/>
+        </w:rPr>
+        <w:t>；后台</w:t>
+      </w:r>
+      <w:r>
+        <w:rPr>
+          <w:rFonts w:ascii="微软雅黑" w:eastAsiaTheme="minorEastAsia" w:hAnsi="微软雅黑" w:cs="微软雅黑"/>
+          <w:b/>
+          <w:bCs/>
+          <w:color w:val="124191"/>
+          <w:sz w:val="24"/>
+          <w:szCs w:val="24"/>
+          <w:u w:color="124191"/>
+        </w:rPr>
+        <w:t>侯勇组的试卷启用的时候可以</w:t>
+      </w:r>
+      <w:r>
+        <w:rPr>
+          <w:rFonts w:ascii="微软雅黑" w:eastAsiaTheme="minorEastAsia" w:hAnsi="微软雅黑" w:cs="微软雅黑" w:hint="eastAsia"/>
+          <w:b/>
+          <w:bCs/>
+          <w:color w:val="124191"/>
+          <w:sz w:val="24"/>
+          <w:szCs w:val="24"/>
+          <w:u w:color="124191"/>
+        </w:rPr>
+        <w:t>设置试卷</w:t>
+      </w:r>
+      <w:r>
+        <w:rPr>
+          <w:rFonts w:ascii="微软雅黑" w:eastAsiaTheme="minorEastAsia" w:hAnsi="微软雅黑" w:cs="微软雅黑"/>
+          <w:b/>
+          <w:bCs/>
+          <w:color w:val="124191"/>
+          <w:sz w:val="24"/>
+          <w:szCs w:val="24"/>
+          <w:u w:color="124191"/>
+        </w:rPr>
+        <w:t>类型。</w:t>
+      </w:r>
+    </w:p>
+    <w:p>
+      <w:pPr>
+        <w:pStyle w:val="ListParagraph"/>
+        <w:ind w:left="420" w:firstLine="0"/>
+        <w:jc w:val="left"/>
+        <w:rPr>
+          <w:rFonts w:ascii="微软雅黑" w:eastAsiaTheme="minorEastAsia" w:hAnsi="微软雅黑" w:cs="微软雅黑" w:hint="eastAsia"/>
+          <w:b/>
+          <w:bCs/>
+          <w:color w:val="124191"/>
+          <w:sz w:val="24"/>
+          <w:szCs w:val="24"/>
+          <w:u w:color="124191"/>
+        </w:rPr>
+      </w:pPr>
+      <w:r>
+        <w:rPr>
+          <w:rFonts w:ascii="微软雅黑" w:eastAsiaTheme="minorEastAsia" w:hAnsi="微软雅黑" w:cs="微软雅黑" w:hint="eastAsia"/>
+          <w:b/>
+          <w:bCs/>
+          <w:color w:val="124191"/>
+          <w:sz w:val="24"/>
+          <w:szCs w:val="24"/>
+          <w:u w:color="124191"/>
+        </w:rPr>
+        <w:t>设置设置</w:t>
+      </w:r>
+      <w:r>
+        <w:rPr>
+          <w:rFonts w:ascii="微软雅黑" w:eastAsiaTheme="minorEastAsia" w:hAnsi="微软雅黑" w:cs="微软雅黑"/>
+          <w:b/>
+          <w:bCs/>
+          <w:color w:val="124191"/>
+          <w:sz w:val="24"/>
+          <w:szCs w:val="24"/>
+          <w:u w:color="124191"/>
+        </w:rPr>
+        <w:t>属性的时候</w:t>
+      </w:r>
+      <w:r>
+        <w:rPr>
+          <w:rFonts w:ascii="微软雅黑" w:eastAsiaTheme="minorEastAsia" w:hAnsi="微软雅黑" w:cs="微软雅黑" w:hint="eastAsia"/>
+          <w:b/>
+          <w:bCs/>
+          <w:color w:val="124191"/>
+          <w:sz w:val="24"/>
+          <w:szCs w:val="24"/>
+          <w:u w:color="124191"/>
+        </w:rPr>
+        <w:t>，</w:t>
+      </w:r>
+      <w:r>
+        <w:rPr>
+          <w:rFonts w:ascii="微软雅黑" w:eastAsiaTheme="minorEastAsia" w:hAnsi="微软雅黑" w:cs="微软雅黑" w:hint="eastAsia"/>
+          <w:b/>
+          <w:bCs/>
+          <w:color w:val="124191"/>
+          <w:sz w:val="24"/>
+          <w:szCs w:val="24"/>
+          <w:u w:color="124191"/>
+        </w:rPr>
+        <w:t>发布</w:t>
+      </w:r>
+      <w:r>
+        <w:rPr>
+          <w:rFonts w:ascii="微软雅黑" w:eastAsiaTheme="minorEastAsia" w:hAnsi="微软雅黑" w:cs="微软雅黑"/>
+          <w:b/>
+          <w:bCs/>
+          <w:color w:val="124191"/>
+          <w:sz w:val="24"/>
+          <w:szCs w:val="24"/>
+          <w:u w:color="124191"/>
+        </w:rPr>
+        <w:t>功能</w:t>
+      </w:r>
+      <w:r>
+        <w:rPr>
+          <w:rFonts w:ascii="微软雅黑" w:eastAsiaTheme="minorEastAsia" w:hAnsi="微软雅黑" w:cs="微软雅黑" w:hint="eastAsia"/>
+          <w:b/>
+          <w:bCs/>
+          <w:color w:val="124191"/>
+          <w:sz w:val="24"/>
+          <w:szCs w:val="24"/>
+          <w:u w:color="124191"/>
+        </w:rPr>
+        <w:t>仅仅</w:t>
+      </w:r>
+      <w:r>
+        <w:rPr>
+          <w:rFonts w:ascii="微软雅黑" w:eastAsiaTheme="minorEastAsia" w:hAnsi="微软雅黑" w:cs="微软雅黑"/>
+          <w:b/>
+          <w:bCs/>
+          <w:color w:val="124191"/>
+          <w:sz w:val="24"/>
+          <w:szCs w:val="24"/>
+          <w:u w:color="124191"/>
+        </w:rPr>
+        <w:t>为前端的功能，根据发布的设置，点击完成的时候会跳转到</w:t>
+      </w:r>
+      <w:r>
+        <w:rPr>
+          <w:rFonts w:ascii="微软雅黑" w:eastAsiaTheme="minorEastAsia" w:hAnsi="微软雅黑" w:cs="微软雅黑" w:hint="eastAsia"/>
+          <w:b/>
+          <w:bCs/>
+          <w:color w:val="124191"/>
+          <w:sz w:val="24"/>
+          <w:szCs w:val="24"/>
+          <w:u w:color="124191"/>
+        </w:rPr>
+        <w:t>测验</w:t>
+      </w:r>
+      <w:r>
+        <w:rPr>
+          <w:rFonts w:ascii="微软雅黑" w:eastAsiaTheme="minorEastAsia" w:hAnsi="微软雅黑" w:cs="微软雅黑"/>
+          <w:b/>
+          <w:bCs/>
+          <w:color w:val="124191"/>
+          <w:sz w:val="24"/>
+          <w:szCs w:val="24"/>
+          <w:u w:color="124191"/>
+        </w:rPr>
+        <w:t>模块</w:t>
+      </w:r>
+      <w:r>
+        <w:rPr>
+          <w:rFonts w:ascii="微软雅黑" w:eastAsiaTheme="minorEastAsia" w:hAnsi="微软雅黑" w:cs="微软雅黑" w:hint="eastAsia"/>
+          <w:b/>
+          <w:bCs/>
+          <w:color w:val="124191"/>
+          <w:sz w:val="24"/>
+          <w:szCs w:val="24"/>
+          <w:u w:color="124191"/>
+        </w:rPr>
+        <w:t>中</w:t>
+      </w:r>
+      <w:r>
+        <w:rPr>
+          <w:rFonts w:ascii="微软雅黑" w:eastAsiaTheme="minorEastAsia" w:hAnsi="微软雅黑" w:cs="微软雅黑"/>
+          <w:b/>
+          <w:bCs/>
+          <w:color w:val="124191"/>
+          <w:sz w:val="24"/>
+          <w:szCs w:val="24"/>
+          <w:u w:color="124191"/>
+        </w:rPr>
+        <w:t>的创建</w:t>
+      </w:r>
+      <w:r>
+        <w:rPr>
+          <w:rFonts w:ascii="微软雅黑" w:eastAsiaTheme="minorEastAsia" w:hAnsi="微软雅黑" w:cs="微软雅黑" w:hint="eastAsia"/>
+          <w:b/>
+          <w:bCs/>
+          <w:color w:val="124191"/>
+          <w:sz w:val="24"/>
+          <w:szCs w:val="24"/>
+          <w:u w:color="124191"/>
+        </w:rPr>
+        <w:t>考试</w:t>
+      </w:r>
+      <w:r>
+        <w:rPr>
+          <w:rFonts w:ascii="微软雅黑" w:eastAsiaTheme="minorEastAsia" w:hAnsi="微软雅黑" w:cs="微软雅黑"/>
+          <w:b/>
+          <w:bCs/>
+          <w:color w:val="124191"/>
+          <w:sz w:val="24"/>
+          <w:szCs w:val="24"/>
+          <w:u w:color="124191"/>
+        </w:rPr>
+        <w:t>、作业、套题页面</w:t>
+      </w:r>
+      <w:r>
+        <w:rPr>
+          <w:rFonts w:ascii="微软雅黑" w:eastAsiaTheme="minorEastAsia" w:hAnsi="微软雅黑" w:cs="微软雅黑" w:hint="eastAsia"/>
+          <w:b/>
+          <w:bCs/>
+          <w:color w:val="124191"/>
+          <w:sz w:val="24"/>
+          <w:szCs w:val="24"/>
+          <w:u w:color="124191"/>
+        </w:rPr>
+        <w:t>，</w:t>
+      </w:r>
+      <w:r>
+        <w:rPr>
+          <w:rFonts w:ascii="微软雅黑" w:eastAsiaTheme="minorEastAsia" w:hAnsi="微软雅黑" w:cs="微软雅黑" w:hint="eastAsia"/>
+          <w:b/>
+          <w:bCs/>
+          <w:color w:val="124191"/>
+          <w:sz w:val="24"/>
+          <w:szCs w:val="24"/>
+          <w:u w:color="124191"/>
+        </w:rPr>
+        <w:t>创建</w:t>
+      </w:r>
+      <w:r>
+        <w:rPr>
+          <w:rFonts w:ascii="微软雅黑" w:eastAsiaTheme="minorEastAsia" w:hAnsi="微软雅黑" w:cs="微软雅黑"/>
+          <w:b/>
+          <w:bCs/>
+          <w:color w:val="124191"/>
+          <w:sz w:val="24"/>
+          <w:szCs w:val="24"/>
+          <w:u w:color="124191"/>
+        </w:rPr>
+        <w:t>的考试、作业、套题</w:t>
+      </w:r>
+      <w:r>
+        <w:rPr>
+          <w:rFonts w:ascii="微软雅黑" w:eastAsiaTheme="minorEastAsia" w:hAnsi="微软雅黑" w:cs="微软雅黑" w:hint="eastAsia"/>
+          <w:b/>
+          <w:bCs/>
+          <w:color w:val="124191"/>
+          <w:sz w:val="24"/>
+          <w:szCs w:val="24"/>
+          <w:u w:color="124191"/>
+        </w:rPr>
+        <w:t>相对应</w:t>
+      </w:r>
+      <w:r>
+        <w:rPr>
+          <w:rFonts w:ascii="微软雅黑" w:eastAsiaTheme="minorEastAsia" w:hAnsi="微软雅黑" w:cs="微软雅黑"/>
+          <w:b/>
+          <w:bCs/>
+          <w:color w:val="124191"/>
+          <w:sz w:val="24"/>
+          <w:szCs w:val="24"/>
+          <w:u w:color="124191"/>
+        </w:rPr>
+        <w:t>的科目</w:t>
+      </w:r>
+      <w:r>
+        <w:rPr>
+          <w:rFonts w:ascii="微软雅黑" w:eastAsiaTheme="minorEastAsia" w:hAnsi="微软雅黑" w:cs="微软雅黑"/>
+          <w:b/>
+          <w:bCs/>
+          <w:color w:val="124191"/>
+          <w:sz w:val="24"/>
+          <w:szCs w:val="24"/>
+          <w:u w:color="124191"/>
+        </w:rPr>
+        <w:t>默认是</w:t>
+      </w:r>
+      <w:r>
+        <w:rPr>
+          <w:rFonts w:ascii="微软雅黑" w:eastAsiaTheme="minorEastAsia" w:hAnsi="微软雅黑" w:cs="微软雅黑" w:hint="eastAsia"/>
+          <w:b/>
+          <w:bCs/>
+          <w:color w:val="124191"/>
+          <w:sz w:val="24"/>
+          <w:szCs w:val="24"/>
+          <w:u w:color="124191"/>
+        </w:rPr>
+        <w:t>刚刚创建</w:t>
+      </w:r>
+      <w:r>
+        <w:rPr>
+          <w:rFonts w:ascii="微软雅黑" w:eastAsiaTheme="minorEastAsia" w:hAnsi="微软雅黑" w:cs="微软雅黑"/>
+          <w:b/>
+          <w:bCs/>
+          <w:color w:val="124191"/>
+          <w:sz w:val="24"/>
+          <w:szCs w:val="24"/>
+          <w:u w:color="124191"/>
+        </w:rPr>
+        <w:t>的这张试卷</w:t>
+      </w:r>
+      <w:r>
+        <w:rPr>
+          <w:rFonts w:ascii="微软雅黑" w:eastAsiaTheme="minorEastAsia" w:hAnsi="微软雅黑" w:cs="微软雅黑" w:hint="eastAsia"/>
+          <w:b/>
+          <w:bCs/>
+          <w:color w:val="124191"/>
+          <w:sz w:val="24"/>
+          <w:szCs w:val="24"/>
+          <w:u w:color="124191"/>
+        </w:rPr>
+        <w:t>，用户仍然</w:t>
+      </w:r>
+      <w:r>
+        <w:rPr>
+          <w:rFonts w:ascii="微软雅黑" w:eastAsiaTheme="minorEastAsia" w:hAnsi="微软雅黑" w:cs="微软雅黑"/>
+          <w:b/>
+          <w:bCs/>
+          <w:color w:val="124191"/>
+          <w:sz w:val="24"/>
+          <w:szCs w:val="24"/>
+          <w:u w:color="124191"/>
+        </w:rPr>
+        <w:t>可以选择</w:t>
+      </w:r>
+      <w:r>
+        <w:rPr>
+          <w:rFonts w:ascii="微软雅黑" w:eastAsiaTheme="minorEastAsia" w:hAnsi="微软雅黑" w:cs="微软雅黑" w:hint="eastAsia"/>
+          <w:b/>
+          <w:bCs/>
+          <w:color w:val="124191"/>
+          <w:sz w:val="24"/>
+          <w:szCs w:val="24"/>
+          <w:u w:color="124191"/>
+        </w:rPr>
+        <w:t>其他</w:t>
+      </w:r>
+      <w:r>
+        <w:rPr>
+          <w:rFonts w:ascii="微软雅黑" w:eastAsiaTheme="minorEastAsia" w:hAnsi="微软雅黑" w:cs="微软雅黑"/>
+          <w:b/>
+          <w:bCs/>
+          <w:color w:val="124191"/>
+          <w:sz w:val="24"/>
+          <w:szCs w:val="24"/>
+          <w:u w:color="124191"/>
+        </w:rPr>
+        <w:t>试卷。</w:t>
       </w:r>
     </w:p>
     <w:p>
@@ -2210,7 +2359,7 @@
           <w:szCs w:val="24"/>
           <w:lang w:val="zh-TW"/>
         </w:rPr>
-        <w:t>前端</w:t>
+        <w:t>删除</w:t>
       </w:r>
       <w:r>
         <w:rPr>
@@ -2219,121 +2368,110 @@
           <w:szCs w:val="24"/>
           <w:lang w:val="zh-TW"/>
         </w:rPr>
-        <w:t>教师组的</w:t>
-      </w:r>
-      <w:r>
-        <w:rPr>
-          <w:rFonts w:asciiTheme="majorEastAsia" w:eastAsiaTheme="minorEastAsia" w:hAnsiTheme="majorEastAsia" w:cs="微软雅黑" w:hint="eastAsia"/>
-          <w:sz w:val="24"/>
-          <w:szCs w:val="24"/>
-          <w:lang w:val="zh-TW"/>
-        </w:rPr>
         <w:t>试卷</w:t>
-      </w:r>
-      <w:r>
-        <w:rPr>
-          <w:rFonts w:asciiTheme="majorEastAsia" w:eastAsiaTheme="minorEastAsia" w:hAnsiTheme="majorEastAsia" w:cs="微软雅黑"/>
-          <w:sz w:val="24"/>
-          <w:szCs w:val="24"/>
-          <w:lang w:val="zh-TW"/>
-        </w:rPr>
-        <w:t>的来源</w:t>
-      </w:r>
-      <w:r>
-        <w:rPr>
-          <w:rFonts w:asciiTheme="majorEastAsia" w:eastAsiaTheme="minorEastAsia" w:hAnsiTheme="majorEastAsia" w:cs="微软雅黑" w:hint="eastAsia"/>
-          <w:sz w:val="24"/>
-          <w:szCs w:val="24"/>
-          <w:lang w:val="zh-TW"/>
-        </w:rPr>
-        <w:t>（个人</w:t>
-      </w:r>
-      <w:r>
-        <w:rPr>
-          <w:rFonts w:asciiTheme="majorEastAsia" w:eastAsiaTheme="minorEastAsia" w:hAnsiTheme="majorEastAsia" w:cs="微软雅黑"/>
-          <w:sz w:val="24"/>
-          <w:szCs w:val="24"/>
-          <w:lang w:val="zh-TW"/>
-        </w:rPr>
-        <w:t>、学校、平台</w:t>
-      </w:r>
-      <w:r>
-        <w:rPr>
-          <w:rFonts w:asciiTheme="majorEastAsia" w:eastAsiaTheme="minorEastAsia" w:hAnsiTheme="majorEastAsia" w:cs="微软雅黑" w:hint="eastAsia"/>
-          <w:sz w:val="24"/>
-          <w:szCs w:val="24"/>
-          <w:lang w:val="zh-TW"/>
-        </w:rPr>
-        <w:t>）怎么</w:t>
-      </w:r>
-      <w:r>
-        <w:rPr>
-          <w:rFonts w:asciiTheme="majorEastAsia" w:eastAsiaTheme="minorEastAsia" w:hAnsiTheme="majorEastAsia" w:cs="微软雅黑"/>
-          <w:sz w:val="24"/>
-          <w:szCs w:val="24"/>
-          <w:lang w:val="zh-TW"/>
-        </w:rPr>
-        <w:t>判断</w:t>
-      </w:r>
-      <w:r>
-        <w:rPr>
-          <w:rFonts w:asciiTheme="majorEastAsia" w:eastAsiaTheme="minorEastAsia" w:hAnsiTheme="majorEastAsia" w:cs="微软雅黑" w:hint="eastAsia"/>
-          <w:sz w:val="24"/>
-          <w:szCs w:val="24"/>
-          <w:lang w:val="zh-TW"/>
-        </w:rPr>
-        <w:t>？</w:t>
       </w:r>
     </w:p>
     <w:p>
       <w:pPr>
-        <w:ind w:left="420"/>
+        <w:pStyle w:val="ListParagraph"/>
+        <w:ind w:left="420" w:firstLine="0"/>
         <w:jc w:val="left"/>
         <w:rPr>
-          <w:rFonts w:asciiTheme="majorEastAsia" w:hAnsiTheme="majorEastAsia" w:cs="微软雅黑"/>
-          <w:color w:val="ED7D31" w:themeColor="accent2"/>
-          <w:sz w:val="24"/>
-          <w:szCs w:val="24"/>
-          <w:u w:color="000000"/>
-          <w:bdr w:val="nil"/>
-          <w:lang w:val="zh-TW"/>
-        </w:rPr>
-      </w:pPr>
-      <w:r>
-        <w:rPr>
-          <w:rFonts w:asciiTheme="majorEastAsia" w:hAnsiTheme="majorEastAsia" w:cs="微软雅黑" w:hint="eastAsia"/>
-          <w:color w:val="ED7D31" w:themeColor="accent2"/>
-          <w:sz w:val="24"/>
-          <w:szCs w:val="24"/>
-          <w:u w:color="000000"/>
-          <w:bdr w:val="nil"/>
-          <w:lang w:val="zh-TW"/>
-        </w:rPr>
-        <w:t>建议：</w:t>
-      </w:r>
-      <w:r>
-        <w:rPr>
-          <w:rFonts w:asciiTheme="majorEastAsia" w:hAnsiTheme="majorEastAsia" w:cs="微软雅黑" w:hint="eastAsia"/>
-          <w:color w:val="ED7D31" w:themeColor="accent2"/>
-          <w:sz w:val="24"/>
-          <w:szCs w:val="24"/>
-          <w:u w:color="000000"/>
-          <w:bdr w:val="nil"/>
-          <w:lang w:val="zh-TW"/>
-        </w:rPr>
-        <w:t>参考</w:t>
-      </w:r>
-      <w:r>
-        <w:rPr>
-          <w:rFonts w:asciiTheme="majorEastAsia" w:hAnsiTheme="majorEastAsia" w:cs="微软雅黑"/>
-          <w:color w:val="ED7D31" w:themeColor="accent2"/>
-          <w:sz w:val="24"/>
-          <w:szCs w:val="24"/>
-          <w:u w:color="000000"/>
-          <w:bdr w:val="nil"/>
-          <w:lang w:val="zh-TW"/>
-        </w:rPr>
-        <w:t>第四点</w:t>
+          <w:rFonts w:asciiTheme="majorEastAsia" w:eastAsiaTheme="minorEastAsia" w:hAnsiTheme="majorEastAsia" w:cs="微软雅黑"/>
+          <w:sz w:val="24"/>
+          <w:szCs w:val="24"/>
+          <w:lang w:val="zh-TW"/>
+        </w:rPr>
+      </w:pPr>
+      <w:r>
+        <w:rPr>
+          <w:rFonts w:asciiTheme="majorEastAsia" w:eastAsiaTheme="minorEastAsia" w:hAnsiTheme="majorEastAsia" w:cs="微软雅黑" w:hint="eastAsia"/>
+          <w:color w:val="ED7D31" w:themeColor="accent2"/>
+          <w:sz w:val="24"/>
+          <w:szCs w:val="24"/>
+          <w:lang w:val="zh-TW"/>
+        </w:rPr>
+        <w:t>建议</w:t>
+      </w:r>
+      <w:r>
+        <w:rPr>
+          <w:rFonts w:asciiTheme="majorEastAsia" w:eastAsiaTheme="minorEastAsia" w:hAnsiTheme="majorEastAsia" w:cs="微软雅黑"/>
+          <w:color w:val="ED7D31" w:themeColor="accent2"/>
+          <w:sz w:val="24"/>
+          <w:szCs w:val="24"/>
+          <w:lang w:val="zh-TW"/>
+        </w:rPr>
+        <w:t>：如果试卷已经发布了考试</w:t>
+      </w:r>
+      <w:r>
+        <w:rPr>
+          <w:rFonts w:asciiTheme="majorEastAsia" w:eastAsiaTheme="minorEastAsia" w:hAnsiTheme="majorEastAsia" w:cs="微软雅黑" w:hint="eastAsia"/>
+          <w:color w:val="ED7D31" w:themeColor="accent2"/>
+          <w:sz w:val="24"/>
+          <w:szCs w:val="24"/>
+          <w:lang w:val="zh-TW"/>
+        </w:rPr>
+        <w:t>，</w:t>
+      </w:r>
+      <w:r>
+        <w:rPr>
+          <w:rFonts w:asciiTheme="majorEastAsia" w:eastAsiaTheme="minorEastAsia" w:hAnsiTheme="majorEastAsia" w:cs="微软雅黑"/>
+          <w:color w:val="ED7D31" w:themeColor="accent2"/>
+          <w:sz w:val="24"/>
+          <w:szCs w:val="24"/>
+          <w:lang w:val="zh-TW"/>
+        </w:rPr>
+        <w:t>点击</w:t>
+      </w:r>
+      <w:r>
+        <w:rPr>
+          <w:rFonts w:asciiTheme="majorEastAsia" w:eastAsiaTheme="minorEastAsia" w:hAnsiTheme="majorEastAsia" w:cs="微软雅黑" w:hint="eastAsia"/>
+          <w:color w:val="ED7D31" w:themeColor="accent2"/>
+          <w:sz w:val="24"/>
+          <w:szCs w:val="24"/>
+          <w:lang w:val="zh-TW"/>
+        </w:rPr>
+        <w:t>删除提示</w:t>
+      </w:r>
+      <w:r>
+        <w:rPr>
+          <w:rFonts w:asciiTheme="majorEastAsia" w:eastAsiaTheme="minorEastAsia" w:hAnsiTheme="majorEastAsia" w:cs="微软雅黑"/>
+          <w:color w:val="ED7D31" w:themeColor="accent2"/>
+          <w:sz w:val="24"/>
+          <w:szCs w:val="24"/>
+          <w:lang w:val="zh-TW"/>
+        </w:rPr>
+        <w:t>用户</w:t>
+      </w:r>
+      <w:r>
+        <w:rPr>
+          <w:rFonts w:asciiTheme="majorEastAsia" w:eastAsiaTheme="minorEastAsia" w:hAnsiTheme="majorEastAsia" w:cs="微软雅黑" w:hint="eastAsia"/>
+          <w:color w:val="ED7D31" w:themeColor="accent2"/>
+          <w:sz w:val="24"/>
+          <w:szCs w:val="24"/>
+          <w:lang w:val="zh-TW"/>
+        </w:rPr>
+        <w:t>“该</w:t>
+      </w:r>
+      <w:r>
+        <w:rPr>
+          <w:rFonts w:asciiTheme="majorEastAsia" w:eastAsiaTheme="minorEastAsia" w:hAnsiTheme="majorEastAsia" w:cs="微软雅黑"/>
+          <w:color w:val="ED7D31" w:themeColor="accent2"/>
+          <w:sz w:val="24"/>
+          <w:szCs w:val="24"/>
+          <w:lang w:val="zh-TW"/>
+        </w:rPr>
+        <w:t>试卷已用于考试，暂时无法删除。</w:t>
+      </w:r>
+      <w:r>
+        <w:rPr>
+          <w:rFonts w:asciiTheme="majorEastAsia" w:eastAsiaTheme="minorEastAsia" w:hAnsiTheme="majorEastAsia" w:cs="微软雅黑" w:hint="eastAsia"/>
+          <w:color w:val="ED7D31" w:themeColor="accent2"/>
+          <w:sz w:val="24"/>
+          <w:szCs w:val="24"/>
+          <w:lang w:val="zh-TW"/>
+        </w:rPr>
+        <w:t>”</w:t>
       </w:r>
     </w:p>
     <w:p>
@@ -2345,10 +2483,10 @@
         </w:numPr>
         <w:jc w:val="left"/>
         <w:rPr>
-          <w:rFonts w:asciiTheme="majorEastAsia" w:eastAsiaTheme="minorEastAsia" w:hAnsiTheme="majorEastAsia" w:cs="微软雅黑"/>
-          <w:sz w:val="24"/>
-          <w:szCs w:val="24"/>
-          <w:lang w:val="zh-TW"/>
+          <w:rFonts w:asciiTheme="majorEastAsia" w:eastAsia="PMingLiU" w:hAnsiTheme="majorEastAsia" w:cs="微软雅黑"/>
+          <w:sz w:val="24"/>
+          <w:szCs w:val="24"/>
+          <w:lang w:val="zh-TW" w:eastAsia="zh-TW"/>
         </w:rPr>
       </w:pPr>
       <w:r>
@@ -2358,7 +2496,7 @@
           <w:szCs w:val="24"/>
           <w:lang w:val="zh-TW"/>
         </w:rPr>
-        <w:t>删除</w:t>
+        <w:t>编辑</w:t>
       </w:r>
       <w:r>
         <w:rPr>
@@ -2376,12 +2514,33 @@
         <w:ind w:left="420" w:firstLine="0"/>
         <w:jc w:val="left"/>
         <w:rPr>
+          <w:rFonts w:asciiTheme="majorEastAsia" w:eastAsiaTheme="minorEastAsia" w:hAnsiTheme="majorEastAsia" w:cs="微软雅黑" w:hint="eastAsia"/>
+          <w:color w:val="ED7D31" w:themeColor="accent2"/>
+          <w:sz w:val="24"/>
+          <w:szCs w:val="24"/>
+          <w:lang w:val="zh-TW"/>
+        </w:rPr>
+      </w:pPr>
+      <w:r>
+        <w:rPr>
+          <w:rFonts w:asciiTheme="majorEastAsia" w:eastAsiaTheme="minorEastAsia" w:hAnsiTheme="majorEastAsia" w:cs="微软雅黑" w:hint="eastAsia"/>
+          <w:color w:val="ED7D31" w:themeColor="accent2"/>
+          <w:sz w:val="24"/>
+          <w:szCs w:val="24"/>
+          <w:lang w:val="zh-TW"/>
+        </w:rPr>
+        <w:t>建议</w:t>
+      </w:r>
+      <w:r>
+        <w:rPr>
           <w:rFonts w:asciiTheme="majorEastAsia" w:eastAsiaTheme="minorEastAsia" w:hAnsiTheme="majorEastAsia" w:cs="微软雅黑"/>
-          <w:sz w:val="24"/>
-          <w:szCs w:val="24"/>
-          <w:lang w:val="zh-TW"/>
-        </w:rPr>
-      </w:pPr>
+          <w:color w:val="ED7D31" w:themeColor="accent2"/>
+          <w:sz w:val="24"/>
+          <w:szCs w:val="24"/>
+          <w:lang w:val="zh-TW"/>
+        </w:rPr>
+        <w:t>：</w:t>
+      </w:r>
       <w:r>
         <w:rPr>
           <w:rFonts w:asciiTheme="majorEastAsia" w:eastAsiaTheme="minorEastAsia" w:hAnsiTheme="majorEastAsia" w:cs="微软雅黑" w:hint="eastAsia"/>
@@ -2390,7 +2549,7 @@
           <w:szCs w:val="24"/>
           <w:lang w:val="zh-TW"/>
         </w:rPr>
-        <w:t>建议</w:t>
+        <w:t>如果</w:t>
       </w:r>
       <w:r>
         <w:rPr>
@@ -2400,7 +2559,7 @@
           <w:szCs w:val="24"/>
           <w:lang w:val="zh-TW"/>
         </w:rPr>
-        <w:t>：如果试卷已经发布了考试</w:t>
+        <w:t>试卷</w:t>
       </w:r>
       <w:r>
         <w:rPr>
@@ -2410,6 +2569,76 @@
           <w:szCs w:val="24"/>
           <w:lang w:val="zh-TW"/>
         </w:rPr>
+        <w:t>已经</w:t>
+      </w:r>
+      <w:r>
+        <w:rPr>
+          <w:rFonts w:asciiTheme="majorEastAsia" w:eastAsiaTheme="minorEastAsia" w:hAnsiTheme="majorEastAsia" w:cs="微软雅黑"/>
+          <w:color w:val="ED7D31" w:themeColor="accent2"/>
+          <w:sz w:val="24"/>
+          <w:szCs w:val="24"/>
+          <w:lang w:val="zh-TW"/>
+        </w:rPr>
+        <w:t>发布了考试，</w:t>
+      </w:r>
+      <w:r>
+        <w:rPr>
+          <w:rFonts w:asciiTheme="majorEastAsia" w:eastAsiaTheme="minorEastAsia" w:hAnsiTheme="majorEastAsia" w:cs="微软雅黑" w:hint="eastAsia"/>
+          <w:color w:val="ED7D31" w:themeColor="accent2"/>
+          <w:sz w:val="24"/>
+          <w:szCs w:val="24"/>
+          <w:lang w:val="zh-TW"/>
+        </w:rPr>
+        <w:t>编辑完成</w:t>
+      </w:r>
+      <w:r>
+        <w:rPr>
+          <w:rFonts w:asciiTheme="majorEastAsia" w:eastAsiaTheme="minorEastAsia" w:hAnsiTheme="majorEastAsia" w:cs="微软雅黑"/>
+          <w:color w:val="ED7D31" w:themeColor="accent2"/>
+          <w:sz w:val="24"/>
+          <w:szCs w:val="24"/>
+          <w:lang w:val="zh-TW"/>
+        </w:rPr>
+        <w:t>后</w:t>
+      </w:r>
+      <w:r>
+        <w:rPr>
+          <w:rFonts w:asciiTheme="majorEastAsia" w:eastAsiaTheme="minorEastAsia" w:hAnsiTheme="majorEastAsia" w:cs="微软雅黑"/>
+          <w:color w:val="ED7D31" w:themeColor="accent2"/>
+          <w:sz w:val="24"/>
+          <w:szCs w:val="24"/>
+          <w:lang w:val="zh-TW"/>
+        </w:rPr>
+        <w:t>生成新的</w:t>
+      </w:r>
+      <w:r>
+        <w:rPr>
+          <w:rFonts w:asciiTheme="majorEastAsia" w:eastAsiaTheme="minorEastAsia" w:hAnsiTheme="majorEastAsia" w:cs="微软雅黑" w:hint="eastAsia"/>
+          <w:color w:val="ED7D31" w:themeColor="accent2"/>
+          <w:sz w:val="24"/>
+          <w:szCs w:val="24"/>
+          <w:lang w:val="zh-TW"/>
+        </w:rPr>
+        <w:t>试卷</w:t>
+      </w:r>
+      <w:r>
+        <w:rPr>
+          <w:rFonts w:asciiTheme="majorEastAsia" w:eastAsiaTheme="minorEastAsia" w:hAnsiTheme="majorEastAsia" w:cs="微软雅黑"/>
+          <w:color w:val="ED7D31" w:themeColor="accent2"/>
+          <w:sz w:val="24"/>
+          <w:szCs w:val="24"/>
+          <w:lang w:val="zh-TW"/>
+        </w:rPr>
+        <w:t>版本</w:t>
+      </w:r>
+      <w:r>
+        <w:rPr>
+          <w:rFonts w:asciiTheme="majorEastAsia" w:eastAsiaTheme="minorEastAsia" w:hAnsiTheme="majorEastAsia" w:cs="微软雅黑" w:hint="eastAsia"/>
+          <w:color w:val="ED7D31" w:themeColor="accent2"/>
+          <w:sz w:val="24"/>
+          <w:szCs w:val="24"/>
+          <w:lang w:val="zh-TW"/>
+        </w:rPr>
         <w:t>，</w:t>
       </w:r>
       <w:r>
@@ -2420,195 +2649,7 @@
           <w:szCs w:val="24"/>
           <w:lang w:val="zh-TW"/>
         </w:rPr>
-        <w:t>点击</w:t>
-      </w:r>
-      <w:r>
-        <w:rPr>
-          <w:rFonts w:asciiTheme="majorEastAsia" w:eastAsiaTheme="minorEastAsia" w:hAnsiTheme="majorEastAsia" w:cs="微软雅黑" w:hint="eastAsia"/>
-          <w:color w:val="ED7D31" w:themeColor="accent2"/>
-          <w:sz w:val="24"/>
-          <w:szCs w:val="24"/>
-          <w:lang w:val="zh-TW"/>
-        </w:rPr>
-        <w:t>删除提示</w:t>
-      </w:r>
-      <w:r>
-        <w:rPr>
-          <w:rFonts w:asciiTheme="majorEastAsia" w:eastAsiaTheme="minorEastAsia" w:hAnsiTheme="majorEastAsia" w:cs="微软雅黑"/>
-          <w:color w:val="ED7D31" w:themeColor="accent2"/>
-          <w:sz w:val="24"/>
-          <w:szCs w:val="24"/>
-          <w:lang w:val="zh-TW"/>
-        </w:rPr>
-        <w:t>用户</w:t>
-      </w:r>
-      <w:r>
-        <w:rPr>
-          <w:rFonts w:asciiTheme="majorEastAsia" w:eastAsiaTheme="minorEastAsia" w:hAnsiTheme="majorEastAsia" w:cs="微软雅黑" w:hint="eastAsia"/>
-          <w:color w:val="ED7D31" w:themeColor="accent2"/>
-          <w:sz w:val="24"/>
-          <w:szCs w:val="24"/>
-          <w:lang w:val="zh-TW"/>
-        </w:rPr>
-        <w:t>“该</w:t>
-      </w:r>
-      <w:r>
-        <w:rPr>
-          <w:rFonts w:asciiTheme="majorEastAsia" w:eastAsiaTheme="minorEastAsia" w:hAnsiTheme="majorEastAsia" w:cs="微软雅黑"/>
-          <w:color w:val="ED7D31" w:themeColor="accent2"/>
-          <w:sz w:val="24"/>
-          <w:szCs w:val="24"/>
-          <w:lang w:val="zh-TW"/>
-        </w:rPr>
-        <w:t>试卷已用于考试，暂时无法删除。</w:t>
-      </w:r>
-      <w:r>
-        <w:rPr>
-          <w:rFonts w:asciiTheme="majorEastAsia" w:eastAsiaTheme="minorEastAsia" w:hAnsiTheme="majorEastAsia" w:cs="微软雅黑" w:hint="eastAsia"/>
-          <w:color w:val="ED7D31" w:themeColor="accent2"/>
-          <w:sz w:val="24"/>
-          <w:szCs w:val="24"/>
-          <w:lang w:val="zh-TW"/>
-        </w:rPr>
-        <w:t>”</w:t>
-      </w:r>
-    </w:p>
-    <w:p>
-      <w:pPr>
-        <w:pStyle w:val="ListParagraph"/>
-        <w:numPr>
-          <w:ilvl w:val="0"/>
-          <w:numId w:val="8"/>
-        </w:numPr>
-        <w:jc w:val="left"/>
-        <w:rPr>
-          <w:rFonts w:asciiTheme="majorEastAsia" w:eastAsia="PMingLiU" w:hAnsiTheme="majorEastAsia" w:cs="微软雅黑"/>
-          <w:sz w:val="24"/>
-          <w:szCs w:val="24"/>
-          <w:lang w:val="zh-TW" w:eastAsia="zh-TW"/>
-        </w:rPr>
-      </w:pPr>
-      <w:r>
-        <w:rPr>
-          <w:rFonts w:asciiTheme="majorEastAsia" w:eastAsiaTheme="minorEastAsia" w:hAnsiTheme="majorEastAsia" w:cs="微软雅黑" w:hint="eastAsia"/>
-          <w:sz w:val="24"/>
-          <w:szCs w:val="24"/>
-          <w:lang w:val="zh-TW"/>
-        </w:rPr>
-        <w:t>编辑</w:t>
-      </w:r>
-      <w:r>
-        <w:rPr>
-          <w:rFonts w:asciiTheme="majorEastAsia" w:eastAsiaTheme="minorEastAsia" w:hAnsiTheme="majorEastAsia" w:cs="微软雅黑"/>
-          <w:sz w:val="24"/>
-          <w:szCs w:val="24"/>
-          <w:lang w:val="zh-TW"/>
-        </w:rPr>
-        <w:t>试卷</w:t>
-      </w:r>
-    </w:p>
-    <w:p>
-      <w:pPr>
-        <w:pStyle w:val="ListParagraph"/>
-        <w:ind w:left="420" w:firstLine="0"/>
-        <w:jc w:val="left"/>
-        <w:rPr>
-          <w:rFonts w:asciiTheme="majorEastAsia" w:eastAsiaTheme="minorEastAsia" w:hAnsiTheme="majorEastAsia" w:cs="微软雅黑" w:hint="eastAsia"/>
-          <w:color w:val="ED7D31" w:themeColor="accent2"/>
-          <w:sz w:val="24"/>
-          <w:szCs w:val="24"/>
-          <w:lang w:val="zh-TW"/>
-        </w:rPr>
-      </w:pPr>
-      <w:r>
-        <w:rPr>
-          <w:rFonts w:asciiTheme="majorEastAsia" w:eastAsiaTheme="minorEastAsia" w:hAnsiTheme="majorEastAsia" w:cs="微软雅黑" w:hint="eastAsia"/>
-          <w:color w:val="ED7D31" w:themeColor="accent2"/>
-          <w:sz w:val="24"/>
-          <w:szCs w:val="24"/>
-          <w:lang w:val="zh-TW"/>
-        </w:rPr>
-        <w:t>建议</w:t>
-      </w:r>
-      <w:r>
-        <w:rPr>
-          <w:rFonts w:asciiTheme="majorEastAsia" w:eastAsiaTheme="minorEastAsia" w:hAnsiTheme="majorEastAsia" w:cs="微软雅黑"/>
-          <w:color w:val="ED7D31" w:themeColor="accent2"/>
-          <w:sz w:val="24"/>
-          <w:szCs w:val="24"/>
-          <w:lang w:val="zh-TW"/>
-        </w:rPr>
-        <w:t>：</w:t>
-      </w:r>
-      <w:r>
-        <w:rPr>
-          <w:rFonts w:asciiTheme="majorEastAsia" w:eastAsiaTheme="minorEastAsia" w:hAnsiTheme="majorEastAsia" w:cs="微软雅黑" w:hint="eastAsia"/>
-          <w:color w:val="ED7D31" w:themeColor="accent2"/>
-          <w:sz w:val="24"/>
-          <w:szCs w:val="24"/>
-          <w:lang w:val="zh-TW"/>
-        </w:rPr>
-        <w:t>如果</w:t>
-      </w:r>
-      <w:r>
-        <w:rPr>
-          <w:rFonts w:asciiTheme="majorEastAsia" w:eastAsiaTheme="minorEastAsia" w:hAnsiTheme="majorEastAsia" w:cs="微软雅黑"/>
-          <w:color w:val="ED7D31" w:themeColor="accent2"/>
-          <w:sz w:val="24"/>
-          <w:szCs w:val="24"/>
-          <w:lang w:val="zh-TW"/>
-        </w:rPr>
-        <w:t>试卷</w:t>
-      </w:r>
-      <w:r>
-        <w:rPr>
-          <w:rFonts w:asciiTheme="majorEastAsia" w:eastAsiaTheme="minorEastAsia" w:hAnsiTheme="majorEastAsia" w:cs="微软雅黑" w:hint="eastAsia"/>
-          <w:color w:val="ED7D31" w:themeColor="accent2"/>
-          <w:sz w:val="24"/>
-          <w:szCs w:val="24"/>
-          <w:lang w:val="zh-TW"/>
-        </w:rPr>
-        <w:t>已经</w:t>
-      </w:r>
-      <w:r>
-        <w:rPr>
-          <w:rFonts w:asciiTheme="majorEastAsia" w:eastAsiaTheme="minorEastAsia" w:hAnsiTheme="majorEastAsia" w:cs="微软雅黑"/>
-          <w:color w:val="ED7D31" w:themeColor="accent2"/>
-          <w:sz w:val="24"/>
-          <w:szCs w:val="24"/>
-          <w:lang w:val="zh-TW"/>
-        </w:rPr>
-        <w:t>发布了考试，生成新的</w:t>
-      </w:r>
-      <w:r>
-        <w:rPr>
-          <w:rFonts w:asciiTheme="majorEastAsia" w:eastAsiaTheme="minorEastAsia" w:hAnsiTheme="majorEastAsia" w:cs="微软雅黑" w:hint="eastAsia"/>
-          <w:color w:val="ED7D31" w:themeColor="accent2"/>
-          <w:sz w:val="24"/>
-          <w:szCs w:val="24"/>
-          <w:lang w:val="zh-TW"/>
-        </w:rPr>
-        <w:t>试卷</w:t>
-      </w:r>
-      <w:r>
-        <w:rPr>
-          <w:rFonts w:asciiTheme="majorEastAsia" w:eastAsiaTheme="minorEastAsia" w:hAnsiTheme="majorEastAsia" w:cs="微软雅黑"/>
-          <w:color w:val="ED7D31" w:themeColor="accent2"/>
-          <w:sz w:val="24"/>
-          <w:szCs w:val="24"/>
-          <w:lang w:val="zh-TW"/>
-        </w:rPr>
-        <w:t>版本</w:t>
-      </w:r>
-      <w:r>
-        <w:rPr>
-          <w:rFonts w:asciiTheme="majorEastAsia" w:eastAsiaTheme="minorEastAsia" w:hAnsiTheme="majorEastAsia" w:cs="微软雅黑" w:hint="eastAsia"/>
-          <w:color w:val="ED7D31" w:themeColor="accent2"/>
-          <w:sz w:val="24"/>
-          <w:szCs w:val="24"/>
-          <w:lang w:val="zh-TW"/>
-        </w:rPr>
-        <w:t>。</w:t>
+        <w:t>否则直接修改原来的试卷数据。</w:t>
       </w:r>
     </w:p>
     <w:p>
@@ -2675,7 +2716,7 @@
       <w:pPr>
         <w:ind w:firstLine="360"/>
         <w:rPr>
-          <w:rFonts w:ascii="微软雅黑" w:hAnsi="微软雅黑" w:cs="微软雅黑" w:hint="eastAsia"/>
+          <w:rFonts w:ascii="微软雅黑" w:hAnsi="微软雅黑" w:cs="微软雅黑"/>
           <w:b/>
           <w:bCs/>
           <w:color w:val="124191"/>

</xml_diff>